<commit_message>
Test with section 1
</commit_message>
<xml_diff>
--- a/Test Lalit Choudhary.docx
+++ b/Test Lalit Choudhary.docx
@@ -4,6 +4,918 @@
   <w:body>
     <w:p>
       <w:pPr>
+        <w:spacing w:after="0" w:line="240" w:lineRule="auto"/>
+        <w:textAlignment w:val="baseline"/>
+        <w:rPr>
+          <w:rFonts w:ascii="Arial" w:eastAsia="Times New Roman" w:hAnsi="Arial" w:cs="Arial"/>
+          <w:b/>
+          <w:bCs/>
+          <w:color w:val="000000"/>
+        </w:rPr>
+      </w:pPr>
+      <w:r>
+        <w:rPr>
+          <w:rFonts w:ascii="Arial" w:eastAsia="Times New Roman" w:hAnsi="Arial" w:cs="Arial"/>
+          <w:b/>
+          <w:bCs/>
+          <w:color w:val="000000"/>
+        </w:rPr>
+        <w:t>Section 1</w:t>
+      </w:r>
+      <w:bookmarkStart w:id="0" w:name="_GoBack"/>
+      <w:bookmarkEnd w:id="0"/>
+    </w:p>
+    <w:p>
+      <w:pPr>
+        <w:spacing w:after="0" w:line="240" w:lineRule="auto"/>
+        <w:textAlignment w:val="baseline"/>
+        <w:rPr>
+          <w:rFonts w:ascii="Arial" w:eastAsia="Times New Roman" w:hAnsi="Arial" w:cs="Arial"/>
+          <w:b/>
+          <w:bCs/>
+          <w:color w:val="000000"/>
+        </w:rPr>
+      </w:pPr>
+      <w:r>
+        <w:rPr>
+          <w:rFonts w:ascii="Arial" w:eastAsia="Times New Roman" w:hAnsi="Arial" w:cs="Arial"/>
+          <w:b/>
+          <w:bCs/>
+          <w:color w:val="000000"/>
+        </w:rPr>
+        <w:t>Question:-</w:t>
+      </w:r>
+    </w:p>
+    <w:p>
+      <w:pPr>
+        <w:pStyle w:val="ListParagraph"/>
+        <w:numPr>
+          <w:ilvl w:val="0"/>
+          <w:numId w:val="5"/>
+        </w:numPr>
+        <w:spacing w:after="0" w:line="240" w:lineRule="auto"/>
+        <w:textAlignment w:val="baseline"/>
+        <w:rPr>
+          <w:rFonts w:ascii="Arial" w:eastAsia="Times New Roman" w:hAnsi="Arial" w:cs="Arial"/>
+          <w:b/>
+          <w:bCs/>
+          <w:color w:val="000000"/>
+        </w:rPr>
+      </w:pPr>
+      <w:r>
+        <w:rPr>
+          <w:rFonts w:ascii="Arial" w:eastAsia="Times New Roman" w:hAnsi="Arial" w:cs="Arial"/>
+          <w:b/>
+          <w:bCs/>
+          <w:color w:val="000000"/>
+        </w:rPr>
+        <w:t>4</w:t>
+      </w:r>
+    </w:p>
+    <w:p>
+      <w:pPr>
+        <w:pStyle w:val="ListParagraph"/>
+        <w:numPr>
+          <w:ilvl w:val="0"/>
+          <w:numId w:val="5"/>
+        </w:numPr>
+        <w:spacing w:after="0" w:line="240" w:lineRule="auto"/>
+        <w:textAlignment w:val="baseline"/>
+        <w:rPr>
+          <w:rFonts w:ascii="Arial" w:eastAsia="Times New Roman" w:hAnsi="Arial" w:cs="Arial"/>
+          <w:b/>
+          <w:bCs/>
+          <w:color w:val="000000"/>
+        </w:rPr>
+      </w:pPr>
+      <w:r>
+        <w:rPr>
+          <w:rFonts w:ascii="Arial" w:eastAsia="Times New Roman" w:hAnsi="Arial" w:cs="Arial"/>
+          <w:b/>
+          <w:bCs/>
+          <w:color w:val="000000"/>
+        </w:rPr>
+        <w:t>1,2,3,4</w:t>
+      </w:r>
+    </w:p>
+    <w:p>
+      <w:pPr>
+        <w:pStyle w:val="ListParagraph"/>
+        <w:numPr>
+          <w:ilvl w:val="0"/>
+          <w:numId w:val="5"/>
+        </w:numPr>
+        <w:spacing w:after="0" w:line="240" w:lineRule="auto"/>
+        <w:textAlignment w:val="baseline"/>
+        <w:rPr>
+          <w:rFonts w:ascii="Arial" w:eastAsia="Times New Roman" w:hAnsi="Arial" w:cs="Arial"/>
+          <w:b/>
+          <w:bCs/>
+          <w:color w:val="000000"/>
+        </w:rPr>
+      </w:pPr>
+      <w:r>
+        <w:rPr>
+          <w:rFonts w:ascii="Arial" w:eastAsia="Times New Roman" w:hAnsi="Arial" w:cs="Arial"/>
+          <w:b/>
+          <w:bCs/>
+          <w:color w:val="000000"/>
+        </w:rPr>
+        <w:t>2</w:t>
+      </w:r>
+    </w:p>
+    <w:p>
+      <w:pPr>
+        <w:pStyle w:val="ListParagraph"/>
+        <w:numPr>
+          <w:ilvl w:val="0"/>
+          <w:numId w:val="5"/>
+        </w:numPr>
+        <w:spacing w:after="0" w:line="240" w:lineRule="auto"/>
+        <w:textAlignment w:val="baseline"/>
+        <w:rPr>
+          <w:rFonts w:ascii="Arial" w:eastAsia="Times New Roman" w:hAnsi="Arial" w:cs="Arial"/>
+          <w:b/>
+          <w:bCs/>
+          <w:color w:val="000000"/>
+        </w:rPr>
+      </w:pPr>
+      <w:r>
+        <w:rPr>
+          <w:rFonts w:ascii="Arial" w:eastAsia="Times New Roman" w:hAnsi="Arial" w:cs="Arial"/>
+          <w:b/>
+          <w:bCs/>
+          <w:color w:val="000000"/>
+        </w:rPr>
+        <w:t>2</w:t>
+      </w:r>
+    </w:p>
+    <w:p>
+      <w:pPr>
+        <w:pStyle w:val="ListParagraph"/>
+        <w:numPr>
+          <w:ilvl w:val="0"/>
+          <w:numId w:val="5"/>
+        </w:numPr>
+        <w:spacing w:after="0" w:line="240" w:lineRule="auto"/>
+        <w:textAlignment w:val="baseline"/>
+        <w:rPr>
+          <w:rFonts w:ascii="Arial" w:eastAsia="Times New Roman" w:hAnsi="Arial" w:cs="Arial"/>
+          <w:b/>
+          <w:bCs/>
+          <w:color w:val="000000"/>
+        </w:rPr>
+      </w:pPr>
+      <w:r>
+        <w:rPr>
+          <w:rFonts w:ascii="Arial" w:eastAsia="Times New Roman" w:hAnsi="Arial" w:cs="Arial"/>
+          <w:b/>
+          <w:bCs/>
+          <w:color w:val="000000"/>
+        </w:rPr>
+        <w:t>4</w:t>
+      </w:r>
+    </w:p>
+    <w:p>
+      <w:pPr>
+        <w:pStyle w:val="ListParagraph"/>
+        <w:numPr>
+          <w:ilvl w:val="0"/>
+          <w:numId w:val="5"/>
+        </w:numPr>
+        <w:spacing w:after="0" w:line="240" w:lineRule="auto"/>
+        <w:textAlignment w:val="baseline"/>
+        <w:rPr>
+          <w:rFonts w:ascii="Arial" w:eastAsia="Times New Roman" w:hAnsi="Arial" w:cs="Arial"/>
+          <w:b/>
+          <w:bCs/>
+          <w:color w:val="000000"/>
+        </w:rPr>
+      </w:pPr>
+      <w:r>
+        <w:rPr>
+          <w:rFonts w:ascii="Arial" w:eastAsia="Times New Roman" w:hAnsi="Arial" w:cs="Arial"/>
+          <w:b/>
+          <w:bCs/>
+          <w:color w:val="000000"/>
+        </w:rPr>
+        <w:t>2</w:t>
+      </w:r>
+    </w:p>
+    <w:p>
+      <w:pPr>
+        <w:pStyle w:val="ListParagraph"/>
+        <w:numPr>
+          <w:ilvl w:val="0"/>
+          <w:numId w:val="5"/>
+        </w:numPr>
+        <w:spacing w:after="0" w:line="240" w:lineRule="auto"/>
+        <w:textAlignment w:val="baseline"/>
+        <w:rPr>
+          <w:rFonts w:ascii="Arial" w:eastAsia="Times New Roman" w:hAnsi="Arial" w:cs="Arial"/>
+          <w:b/>
+          <w:bCs/>
+          <w:color w:val="000000"/>
+        </w:rPr>
+      </w:pPr>
+      <w:r>
+        <w:rPr>
+          <w:rFonts w:ascii="Arial" w:eastAsia="Times New Roman" w:hAnsi="Arial" w:cs="Arial"/>
+          <w:b/>
+          <w:bCs/>
+          <w:color w:val="000000"/>
+        </w:rPr>
+        <w:t>3,4,5</w:t>
+      </w:r>
+    </w:p>
+    <w:p>
+      <w:pPr>
+        <w:pStyle w:val="ListParagraph"/>
+        <w:numPr>
+          <w:ilvl w:val="0"/>
+          <w:numId w:val="5"/>
+        </w:numPr>
+        <w:spacing w:after="0" w:line="240" w:lineRule="auto"/>
+        <w:textAlignment w:val="baseline"/>
+        <w:rPr>
+          <w:rFonts w:ascii="Arial" w:eastAsia="Times New Roman" w:hAnsi="Arial" w:cs="Arial"/>
+          <w:b/>
+          <w:bCs/>
+          <w:color w:val="000000"/>
+        </w:rPr>
+      </w:pPr>
+      <w:r>
+        <w:rPr>
+          <w:rFonts w:ascii="Arial" w:eastAsia="Times New Roman" w:hAnsi="Arial" w:cs="Arial"/>
+          <w:b/>
+          <w:bCs/>
+          <w:color w:val="000000"/>
+        </w:rPr>
+        <w:t>4</w:t>
+      </w:r>
+    </w:p>
+    <w:p>
+      <w:pPr>
+        <w:pStyle w:val="ListParagraph"/>
+        <w:numPr>
+          <w:ilvl w:val="0"/>
+          <w:numId w:val="5"/>
+        </w:numPr>
+        <w:spacing w:after="0" w:line="240" w:lineRule="auto"/>
+        <w:textAlignment w:val="baseline"/>
+        <w:rPr>
+          <w:rFonts w:ascii="Arial" w:eastAsia="Times New Roman" w:hAnsi="Arial" w:cs="Arial"/>
+          <w:b/>
+          <w:bCs/>
+          <w:color w:val="000000"/>
+        </w:rPr>
+      </w:pPr>
+      <w:r>
+        <w:rPr>
+          <w:rFonts w:ascii="Arial" w:eastAsia="Times New Roman" w:hAnsi="Arial" w:cs="Arial"/>
+          <w:b/>
+          <w:bCs/>
+          <w:color w:val="000000"/>
+        </w:rPr>
+        <w:t>3</w:t>
+      </w:r>
+    </w:p>
+    <w:p>
+      <w:pPr>
+        <w:pStyle w:val="ListParagraph"/>
+        <w:numPr>
+          <w:ilvl w:val="0"/>
+          <w:numId w:val="5"/>
+        </w:numPr>
+        <w:spacing w:after="0" w:line="240" w:lineRule="auto"/>
+        <w:textAlignment w:val="baseline"/>
+        <w:rPr>
+          <w:rFonts w:ascii="Arial" w:eastAsia="Times New Roman" w:hAnsi="Arial" w:cs="Arial"/>
+          <w:b/>
+          <w:bCs/>
+          <w:color w:val="000000"/>
+        </w:rPr>
+      </w:pPr>
+      <w:r>
+        <w:rPr>
+          <w:rFonts w:ascii="Arial" w:eastAsia="Times New Roman" w:hAnsi="Arial" w:cs="Arial"/>
+          <w:b/>
+          <w:bCs/>
+          <w:color w:val="000000"/>
+        </w:rPr>
+        <w:t>3</w:t>
+      </w:r>
+    </w:p>
+    <w:p>
+      <w:pPr>
+        <w:pStyle w:val="ListParagraph"/>
+        <w:numPr>
+          <w:ilvl w:val="0"/>
+          <w:numId w:val="5"/>
+        </w:numPr>
+        <w:spacing w:after="0" w:line="240" w:lineRule="auto"/>
+        <w:textAlignment w:val="baseline"/>
+        <w:rPr>
+          <w:rFonts w:ascii="Arial" w:eastAsia="Times New Roman" w:hAnsi="Arial" w:cs="Arial"/>
+          <w:b/>
+          <w:bCs/>
+          <w:color w:val="000000"/>
+        </w:rPr>
+      </w:pPr>
+      <w:r>
+        <w:rPr>
+          <w:rFonts w:ascii="Arial" w:eastAsia="Times New Roman" w:hAnsi="Arial" w:cs="Arial"/>
+          <w:b/>
+          <w:bCs/>
+          <w:color w:val="000000"/>
+        </w:rPr>
+        <w:t>4</w:t>
+      </w:r>
+    </w:p>
+    <w:p>
+      <w:pPr>
+        <w:pStyle w:val="ListParagraph"/>
+        <w:numPr>
+          <w:ilvl w:val="0"/>
+          <w:numId w:val="5"/>
+        </w:numPr>
+        <w:spacing w:after="0" w:line="240" w:lineRule="auto"/>
+        <w:textAlignment w:val="baseline"/>
+        <w:rPr>
+          <w:rFonts w:ascii="Arial" w:eastAsia="Times New Roman" w:hAnsi="Arial" w:cs="Arial"/>
+          <w:b/>
+          <w:bCs/>
+          <w:color w:val="000000"/>
+        </w:rPr>
+      </w:pPr>
+      <w:r>
+        <w:rPr>
+          <w:rFonts w:ascii="Arial" w:eastAsia="Times New Roman" w:hAnsi="Arial" w:cs="Arial"/>
+          <w:b/>
+          <w:bCs/>
+          <w:color w:val="000000"/>
+        </w:rPr>
+        <w:t>1,2,3</w:t>
+      </w:r>
+    </w:p>
+    <w:p>
+      <w:pPr>
+        <w:pStyle w:val="ListParagraph"/>
+        <w:numPr>
+          <w:ilvl w:val="0"/>
+          <w:numId w:val="5"/>
+        </w:numPr>
+        <w:spacing w:after="0" w:line="240" w:lineRule="auto"/>
+        <w:textAlignment w:val="baseline"/>
+        <w:rPr>
+          <w:rFonts w:ascii="Arial" w:eastAsia="Times New Roman" w:hAnsi="Arial" w:cs="Arial"/>
+          <w:b/>
+          <w:bCs/>
+          <w:color w:val="000000"/>
+        </w:rPr>
+      </w:pPr>
+      <w:r>
+        <w:rPr>
+          <w:rFonts w:ascii="Arial" w:eastAsia="Times New Roman" w:hAnsi="Arial" w:cs="Arial"/>
+          <w:b/>
+          <w:bCs/>
+          <w:color w:val="000000"/>
+        </w:rPr>
+        <w:t>2</w:t>
+      </w:r>
+    </w:p>
+    <w:p>
+      <w:pPr>
+        <w:pStyle w:val="ListParagraph"/>
+        <w:numPr>
+          <w:ilvl w:val="0"/>
+          <w:numId w:val="5"/>
+        </w:numPr>
+        <w:spacing w:after="0" w:line="240" w:lineRule="auto"/>
+        <w:textAlignment w:val="baseline"/>
+        <w:rPr>
+          <w:rFonts w:ascii="Arial" w:eastAsia="Times New Roman" w:hAnsi="Arial" w:cs="Arial"/>
+          <w:b/>
+          <w:bCs/>
+          <w:color w:val="000000"/>
+        </w:rPr>
+      </w:pPr>
+      <w:r>
+        <w:rPr>
+          <w:rFonts w:ascii="Arial" w:eastAsia="Times New Roman" w:hAnsi="Arial" w:cs="Arial"/>
+          <w:b/>
+          <w:bCs/>
+          <w:color w:val="000000"/>
+        </w:rPr>
+        <w:t>2</w:t>
+      </w:r>
+    </w:p>
+    <w:p>
+      <w:pPr>
+        <w:pStyle w:val="ListParagraph"/>
+        <w:numPr>
+          <w:ilvl w:val="0"/>
+          <w:numId w:val="5"/>
+        </w:numPr>
+        <w:spacing w:after="0" w:line="240" w:lineRule="auto"/>
+        <w:textAlignment w:val="baseline"/>
+        <w:rPr>
+          <w:rFonts w:ascii="Arial" w:eastAsia="Times New Roman" w:hAnsi="Arial" w:cs="Arial"/>
+          <w:b/>
+          <w:bCs/>
+          <w:color w:val="000000"/>
+        </w:rPr>
+      </w:pPr>
+      <w:r>
+        <w:rPr>
+          <w:rFonts w:ascii="Arial" w:eastAsia="Times New Roman" w:hAnsi="Arial" w:cs="Arial"/>
+          <w:b/>
+          <w:bCs/>
+          <w:color w:val="000000"/>
+        </w:rPr>
+        <w:t>4</w:t>
+      </w:r>
+    </w:p>
+    <w:p>
+      <w:pPr>
+        <w:pStyle w:val="ListParagraph"/>
+        <w:numPr>
+          <w:ilvl w:val="0"/>
+          <w:numId w:val="5"/>
+        </w:numPr>
+        <w:spacing w:after="0" w:line="240" w:lineRule="auto"/>
+        <w:textAlignment w:val="baseline"/>
+        <w:rPr>
+          <w:rFonts w:ascii="Arial" w:eastAsia="Times New Roman" w:hAnsi="Arial" w:cs="Arial"/>
+          <w:b/>
+          <w:bCs/>
+          <w:color w:val="000000"/>
+        </w:rPr>
+      </w:pPr>
+      <w:r>
+        <w:rPr>
+          <w:rFonts w:ascii="Arial" w:eastAsia="Times New Roman" w:hAnsi="Arial" w:cs="Arial"/>
+          <w:b/>
+          <w:bCs/>
+          <w:color w:val="000000"/>
+        </w:rPr>
+        <w:t>2</w:t>
+      </w:r>
+    </w:p>
+    <w:p>
+      <w:pPr>
+        <w:pStyle w:val="ListParagraph"/>
+        <w:numPr>
+          <w:ilvl w:val="0"/>
+          <w:numId w:val="5"/>
+        </w:numPr>
+        <w:spacing w:after="0" w:line="240" w:lineRule="auto"/>
+        <w:textAlignment w:val="baseline"/>
+        <w:rPr>
+          <w:rFonts w:ascii="Arial" w:eastAsia="Times New Roman" w:hAnsi="Arial" w:cs="Arial"/>
+          <w:b/>
+          <w:bCs/>
+          <w:color w:val="000000"/>
+        </w:rPr>
+      </w:pPr>
+      <w:r>
+        <w:rPr>
+          <w:rFonts w:ascii="Arial" w:eastAsia="Times New Roman" w:hAnsi="Arial" w:cs="Arial"/>
+          <w:b/>
+          <w:bCs/>
+          <w:color w:val="000000"/>
+        </w:rPr>
+        <w:t>2</w:t>
+      </w:r>
+    </w:p>
+    <w:p>
+      <w:pPr>
+        <w:pStyle w:val="ListParagraph"/>
+        <w:numPr>
+          <w:ilvl w:val="0"/>
+          <w:numId w:val="5"/>
+        </w:numPr>
+        <w:spacing w:after="0" w:line="240" w:lineRule="auto"/>
+        <w:textAlignment w:val="baseline"/>
+        <w:rPr>
+          <w:rFonts w:ascii="Arial" w:eastAsia="Times New Roman" w:hAnsi="Arial" w:cs="Arial"/>
+          <w:b/>
+          <w:bCs/>
+          <w:color w:val="000000"/>
+        </w:rPr>
+      </w:pPr>
+      <w:r>
+        <w:rPr>
+          <w:rFonts w:ascii="Arial" w:eastAsia="Times New Roman" w:hAnsi="Arial" w:cs="Arial"/>
+          <w:b/>
+          <w:bCs/>
+          <w:color w:val="000000"/>
+        </w:rPr>
+        <w:t>2</w:t>
+      </w:r>
+    </w:p>
+    <w:p>
+      <w:pPr>
+        <w:pStyle w:val="ListParagraph"/>
+        <w:numPr>
+          <w:ilvl w:val="0"/>
+          <w:numId w:val="5"/>
+        </w:numPr>
+        <w:spacing w:after="0" w:line="240" w:lineRule="auto"/>
+        <w:textAlignment w:val="baseline"/>
+        <w:rPr>
+          <w:rFonts w:ascii="Arial" w:eastAsia="Times New Roman" w:hAnsi="Arial" w:cs="Arial"/>
+          <w:b/>
+          <w:bCs/>
+          <w:color w:val="000000"/>
+        </w:rPr>
+      </w:pPr>
+      <w:r>
+        <w:rPr>
+          <w:rFonts w:ascii="Arial" w:eastAsia="Times New Roman" w:hAnsi="Arial" w:cs="Arial"/>
+          <w:b/>
+          <w:bCs/>
+          <w:color w:val="000000"/>
+        </w:rPr>
+        <w:t>3</w:t>
+      </w:r>
+    </w:p>
+    <w:p>
+      <w:pPr>
+        <w:pStyle w:val="ListParagraph"/>
+        <w:numPr>
+          <w:ilvl w:val="0"/>
+          <w:numId w:val="5"/>
+        </w:numPr>
+        <w:spacing w:after="0" w:line="240" w:lineRule="auto"/>
+        <w:textAlignment w:val="baseline"/>
+        <w:rPr>
+          <w:rFonts w:ascii="Arial" w:eastAsia="Times New Roman" w:hAnsi="Arial" w:cs="Arial"/>
+          <w:b/>
+          <w:bCs/>
+          <w:color w:val="000000"/>
+        </w:rPr>
+      </w:pPr>
+      <w:r>
+        <w:rPr>
+          <w:rFonts w:ascii="Arial" w:eastAsia="Times New Roman" w:hAnsi="Arial" w:cs="Arial"/>
+          <w:b/>
+          <w:bCs/>
+          <w:color w:val="000000"/>
+        </w:rPr>
+        <w:t>4</w:t>
+      </w:r>
+    </w:p>
+    <w:p>
+      <w:pPr>
+        <w:spacing w:after="0" w:line="240" w:lineRule="auto"/>
+        <w:textAlignment w:val="baseline"/>
+        <w:rPr>
+          <w:rFonts w:ascii="Arial" w:eastAsia="Times New Roman" w:hAnsi="Arial" w:cs="Arial"/>
+          <w:b/>
+          <w:bCs/>
+          <w:color w:val="000000"/>
+        </w:rPr>
+      </w:pPr>
+    </w:p>
+    <w:p>
+      <w:pPr>
+        <w:spacing w:after="0" w:line="240" w:lineRule="auto"/>
+        <w:textAlignment w:val="baseline"/>
+        <w:rPr>
+          <w:rFonts w:ascii="Arial" w:eastAsia="Times New Roman" w:hAnsi="Arial" w:cs="Arial"/>
+          <w:b/>
+          <w:bCs/>
+          <w:color w:val="000000"/>
+        </w:rPr>
+      </w:pPr>
+    </w:p>
+    <w:p>
+      <w:pPr>
+        <w:spacing w:after="0" w:line="240" w:lineRule="auto"/>
+        <w:textAlignment w:val="baseline"/>
+        <w:rPr>
+          <w:rFonts w:ascii="Arial" w:eastAsia="Times New Roman" w:hAnsi="Arial" w:cs="Arial"/>
+          <w:b/>
+          <w:bCs/>
+          <w:color w:val="000000"/>
+        </w:rPr>
+      </w:pPr>
+    </w:p>
+    <w:p>
+      <w:pPr>
+        <w:spacing w:after="0" w:line="240" w:lineRule="auto"/>
+        <w:textAlignment w:val="baseline"/>
+        <w:rPr>
+          <w:rFonts w:ascii="Arial" w:eastAsia="Times New Roman" w:hAnsi="Arial" w:cs="Arial"/>
+          <w:b/>
+          <w:bCs/>
+          <w:color w:val="000000"/>
+        </w:rPr>
+      </w:pPr>
+    </w:p>
+    <w:p>
+      <w:pPr>
+        <w:spacing w:after="0" w:line="240" w:lineRule="auto"/>
+        <w:textAlignment w:val="baseline"/>
+        <w:rPr>
+          <w:rFonts w:ascii="Arial" w:eastAsia="Times New Roman" w:hAnsi="Arial" w:cs="Arial"/>
+          <w:b/>
+          <w:bCs/>
+          <w:color w:val="000000"/>
+        </w:rPr>
+      </w:pPr>
+    </w:p>
+    <w:p>
+      <w:pPr>
+        <w:spacing w:after="0" w:line="240" w:lineRule="auto"/>
+        <w:textAlignment w:val="baseline"/>
+        <w:rPr>
+          <w:rFonts w:ascii="Arial" w:eastAsia="Times New Roman" w:hAnsi="Arial" w:cs="Arial"/>
+          <w:b/>
+          <w:bCs/>
+          <w:color w:val="000000"/>
+        </w:rPr>
+      </w:pPr>
+    </w:p>
+    <w:p>
+      <w:pPr>
+        <w:spacing w:after="0" w:line="240" w:lineRule="auto"/>
+        <w:textAlignment w:val="baseline"/>
+        <w:rPr>
+          <w:rFonts w:ascii="Arial" w:eastAsia="Times New Roman" w:hAnsi="Arial" w:cs="Arial"/>
+          <w:b/>
+          <w:bCs/>
+          <w:color w:val="000000"/>
+        </w:rPr>
+      </w:pPr>
+    </w:p>
+    <w:p>
+      <w:pPr>
+        <w:spacing w:after="0" w:line="240" w:lineRule="auto"/>
+        <w:textAlignment w:val="baseline"/>
+        <w:rPr>
+          <w:rFonts w:ascii="Arial" w:eastAsia="Times New Roman" w:hAnsi="Arial" w:cs="Arial"/>
+          <w:b/>
+          <w:bCs/>
+          <w:color w:val="000000"/>
+        </w:rPr>
+      </w:pPr>
+    </w:p>
+    <w:p>
+      <w:pPr>
+        <w:spacing w:after="0" w:line="240" w:lineRule="auto"/>
+        <w:textAlignment w:val="baseline"/>
+        <w:rPr>
+          <w:rFonts w:ascii="Arial" w:eastAsia="Times New Roman" w:hAnsi="Arial" w:cs="Arial"/>
+          <w:b/>
+          <w:bCs/>
+          <w:color w:val="000000"/>
+        </w:rPr>
+      </w:pPr>
+    </w:p>
+    <w:p>
+      <w:pPr>
+        <w:spacing w:after="0" w:line="240" w:lineRule="auto"/>
+        <w:textAlignment w:val="baseline"/>
+        <w:rPr>
+          <w:rFonts w:ascii="Arial" w:eastAsia="Times New Roman" w:hAnsi="Arial" w:cs="Arial"/>
+          <w:b/>
+          <w:bCs/>
+          <w:color w:val="000000"/>
+        </w:rPr>
+      </w:pPr>
+    </w:p>
+    <w:p>
+      <w:pPr>
+        <w:spacing w:after="0" w:line="240" w:lineRule="auto"/>
+        <w:textAlignment w:val="baseline"/>
+        <w:rPr>
+          <w:rFonts w:ascii="Arial" w:eastAsia="Times New Roman" w:hAnsi="Arial" w:cs="Arial"/>
+          <w:b/>
+          <w:bCs/>
+          <w:color w:val="000000"/>
+        </w:rPr>
+      </w:pPr>
+    </w:p>
+    <w:p>
+      <w:pPr>
+        <w:spacing w:after="0" w:line="240" w:lineRule="auto"/>
+        <w:textAlignment w:val="baseline"/>
+        <w:rPr>
+          <w:rFonts w:ascii="Arial" w:eastAsia="Times New Roman" w:hAnsi="Arial" w:cs="Arial"/>
+          <w:b/>
+          <w:bCs/>
+          <w:color w:val="000000"/>
+        </w:rPr>
+      </w:pPr>
+    </w:p>
+    <w:p>
+      <w:pPr>
+        <w:spacing w:after="0" w:line="240" w:lineRule="auto"/>
+        <w:textAlignment w:val="baseline"/>
+        <w:rPr>
+          <w:rFonts w:ascii="Arial" w:eastAsia="Times New Roman" w:hAnsi="Arial" w:cs="Arial"/>
+          <w:b/>
+          <w:bCs/>
+          <w:color w:val="000000"/>
+        </w:rPr>
+      </w:pPr>
+    </w:p>
+    <w:p>
+      <w:pPr>
+        <w:spacing w:after="0" w:line="240" w:lineRule="auto"/>
+        <w:textAlignment w:val="baseline"/>
+        <w:rPr>
+          <w:rFonts w:ascii="Arial" w:eastAsia="Times New Roman" w:hAnsi="Arial" w:cs="Arial"/>
+          <w:b/>
+          <w:bCs/>
+          <w:color w:val="000000"/>
+        </w:rPr>
+      </w:pPr>
+    </w:p>
+    <w:p>
+      <w:pPr>
+        <w:spacing w:after="0" w:line="240" w:lineRule="auto"/>
+        <w:textAlignment w:val="baseline"/>
+        <w:rPr>
+          <w:rFonts w:ascii="Arial" w:eastAsia="Times New Roman" w:hAnsi="Arial" w:cs="Arial"/>
+          <w:b/>
+          <w:bCs/>
+          <w:color w:val="000000"/>
+        </w:rPr>
+      </w:pPr>
+    </w:p>
+    <w:p>
+      <w:pPr>
+        <w:spacing w:after="0" w:line="240" w:lineRule="auto"/>
+        <w:textAlignment w:val="baseline"/>
+        <w:rPr>
+          <w:rFonts w:ascii="Arial" w:eastAsia="Times New Roman" w:hAnsi="Arial" w:cs="Arial"/>
+          <w:b/>
+          <w:bCs/>
+          <w:color w:val="000000"/>
+        </w:rPr>
+      </w:pPr>
+    </w:p>
+    <w:p>
+      <w:pPr>
+        <w:spacing w:after="0" w:line="240" w:lineRule="auto"/>
+        <w:textAlignment w:val="baseline"/>
+        <w:rPr>
+          <w:rFonts w:ascii="Arial" w:eastAsia="Times New Roman" w:hAnsi="Arial" w:cs="Arial"/>
+          <w:b/>
+          <w:bCs/>
+          <w:color w:val="000000"/>
+        </w:rPr>
+      </w:pPr>
+    </w:p>
+    <w:p>
+      <w:pPr>
+        <w:spacing w:after="0" w:line="240" w:lineRule="auto"/>
+        <w:textAlignment w:val="baseline"/>
+        <w:rPr>
+          <w:rFonts w:ascii="Arial" w:eastAsia="Times New Roman" w:hAnsi="Arial" w:cs="Arial"/>
+          <w:b/>
+          <w:bCs/>
+          <w:color w:val="000000"/>
+        </w:rPr>
+      </w:pPr>
+    </w:p>
+    <w:p>
+      <w:pPr>
+        <w:spacing w:after="0" w:line="240" w:lineRule="auto"/>
+        <w:textAlignment w:val="baseline"/>
+        <w:rPr>
+          <w:rFonts w:ascii="Arial" w:eastAsia="Times New Roman" w:hAnsi="Arial" w:cs="Arial"/>
+          <w:b/>
+          <w:bCs/>
+          <w:color w:val="000000"/>
+        </w:rPr>
+      </w:pPr>
+    </w:p>
+    <w:p>
+      <w:pPr>
+        <w:spacing w:after="0" w:line="240" w:lineRule="auto"/>
+        <w:textAlignment w:val="baseline"/>
+        <w:rPr>
+          <w:rFonts w:ascii="Arial" w:eastAsia="Times New Roman" w:hAnsi="Arial" w:cs="Arial"/>
+          <w:b/>
+          <w:bCs/>
+          <w:color w:val="000000"/>
+        </w:rPr>
+      </w:pPr>
+    </w:p>
+    <w:p>
+      <w:pPr>
+        <w:spacing w:after="0" w:line="240" w:lineRule="auto"/>
+        <w:textAlignment w:val="baseline"/>
+        <w:rPr>
+          <w:rFonts w:ascii="Arial" w:eastAsia="Times New Roman" w:hAnsi="Arial" w:cs="Arial"/>
+          <w:b/>
+          <w:bCs/>
+          <w:color w:val="000000"/>
+        </w:rPr>
+      </w:pPr>
+    </w:p>
+    <w:p>
+      <w:pPr>
+        <w:spacing w:after="0" w:line="240" w:lineRule="auto"/>
+        <w:textAlignment w:val="baseline"/>
+        <w:rPr>
+          <w:rFonts w:ascii="Arial" w:eastAsia="Times New Roman" w:hAnsi="Arial" w:cs="Arial"/>
+          <w:b/>
+          <w:bCs/>
+          <w:color w:val="000000"/>
+        </w:rPr>
+      </w:pPr>
+    </w:p>
+    <w:p>
+      <w:pPr>
+        <w:spacing w:after="0" w:line="240" w:lineRule="auto"/>
+        <w:textAlignment w:val="baseline"/>
+        <w:rPr>
+          <w:rFonts w:ascii="Arial" w:eastAsia="Times New Roman" w:hAnsi="Arial" w:cs="Arial"/>
+          <w:b/>
+          <w:bCs/>
+          <w:color w:val="000000"/>
+        </w:rPr>
+      </w:pPr>
+    </w:p>
+    <w:p>
+      <w:pPr>
+        <w:spacing w:after="0" w:line="240" w:lineRule="auto"/>
+        <w:textAlignment w:val="baseline"/>
+        <w:rPr>
+          <w:rFonts w:ascii="Arial" w:eastAsia="Times New Roman" w:hAnsi="Arial" w:cs="Arial"/>
+          <w:b/>
+          <w:bCs/>
+          <w:color w:val="000000"/>
+        </w:rPr>
+      </w:pPr>
+    </w:p>
+    <w:p>
+      <w:pPr>
+        <w:spacing w:after="0" w:line="240" w:lineRule="auto"/>
+        <w:textAlignment w:val="baseline"/>
+        <w:rPr>
+          <w:rFonts w:ascii="Arial" w:eastAsia="Times New Roman" w:hAnsi="Arial" w:cs="Arial"/>
+          <w:b/>
+          <w:bCs/>
+          <w:color w:val="000000"/>
+        </w:rPr>
+      </w:pPr>
+    </w:p>
+    <w:p>
+      <w:pPr>
+        <w:spacing w:after="0" w:line="240" w:lineRule="auto"/>
+        <w:textAlignment w:val="baseline"/>
+        <w:rPr>
+          <w:rFonts w:ascii="Arial" w:eastAsia="Times New Roman" w:hAnsi="Arial" w:cs="Arial"/>
+          <w:b/>
+          <w:bCs/>
+          <w:color w:val="000000"/>
+        </w:rPr>
+      </w:pPr>
+    </w:p>
+    <w:p>
+      <w:pPr>
+        <w:spacing w:after="0" w:line="240" w:lineRule="auto"/>
+        <w:textAlignment w:val="baseline"/>
+        <w:rPr>
+          <w:rFonts w:ascii="Arial" w:eastAsia="Times New Roman" w:hAnsi="Arial" w:cs="Arial"/>
+          <w:b/>
+          <w:bCs/>
+          <w:color w:val="000000"/>
+        </w:rPr>
+      </w:pPr>
+    </w:p>
+    <w:p>
+      <w:pPr>
+        <w:spacing w:after="0" w:line="240" w:lineRule="auto"/>
+        <w:textAlignment w:val="baseline"/>
+        <w:rPr>
+          <w:rFonts w:ascii="Arial" w:eastAsia="Times New Roman" w:hAnsi="Arial" w:cs="Arial"/>
+          <w:b/>
+          <w:bCs/>
+          <w:color w:val="000000"/>
+        </w:rPr>
+      </w:pPr>
+    </w:p>
+    <w:p>
+      <w:pPr>
+        <w:spacing w:after="0" w:line="240" w:lineRule="auto"/>
+        <w:textAlignment w:val="baseline"/>
+        <w:rPr>
+          <w:rFonts w:ascii="Arial" w:eastAsia="Times New Roman" w:hAnsi="Arial" w:cs="Arial"/>
+          <w:b/>
+          <w:bCs/>
+          <w:color w:val="000000"/>
+        </w:rPr>
+      </w:pPr>
+    </w:p>
+    <w:p>
+      <w:pPr>
         <w:numPr>
           <w:ilvl w:val="0"/>
           <w:numId w:val="1"/>
@@ -24,6 +936,7 @@
           <w:bCs/>
           <w:color w:val="000000"/>
         </w:rPr>
+        <w:lastRenderedPageBreak/>
         <w:t>Validation Rules-</w:t>
       </w:r>
     </w:p>
@@ -32,6 +945,7 @@
         <w:spacing w:after="0" w:line="240" w:lineRule="auto"/>
         <w:rPr>
           <w:rFonts w:ascii="Arial" w:eastAsia="Times New Roman" w:hAnsi="Arial" w:cs="Arial"/>
+          <w:b/>
           <w:color w:val="000000"/>
         </w:rPr>
       </w:pPr>
@@ -49,21 +963,71 @@
           <w:rFonts w:ascii="Arial" w:eastAsia="Times New Roman" w:hAnsi="Arial" w:cs="Arial"/>
           <w:color w:val="000000"/>
         </w:rPr>
-        <w:t xml:space="preserve"> Only Admins should be allowed to change the account owner. Error Message: "You are not   authorized</w:t>
-      </w:r>
-      <w:r>
-        <w:rPr>
-          <w:rFonts w:ascii="Arial" w:eastAsia="Times New Roman" w:hAnsi="Arial" w:cs="Arial"/>
-          <w:color w:val="000000"/>
-        </w:rPr>
-        <w:t xml:space="preserve"> to transfer the account.</w:t>
-      </w:r>
-    </w:p>
-    <w:p>
-      <w:pPr>
-        <w:spacing w:after="0" w:line="240" w:lineRule="auto"/>
-        <w:rPr>
-          <w:rFonts w:ascii="Arial" w:eastAsia="Times New Roman" w:hAnsi="Arial" w:cs="Arial"/>
+        <w:t xml:space="preserve"> </w:t>
+      </w:r>
+      <w:r>
+        <w:rPr>
+          <w:rFonts w:ascii="Arial" w:eastAsia="Times New Roman" w:hAnsi="Arial" w:cs="Arial"/>
+          <w:b/>
+          <w:color w:val="000000"/>
+        </w:rPr>
+        <w:t>Only</w:t>
+      </w:r>
+      <w:r>
+        <w:rPr>
+          <w:rFonts w:ascii="Arial" w:eastAsia="Times New Roman" w:hAnsi="Arial" w:cs="Arial"/>
+          <w:b/>
+          <w:color w:val="000000"/>
+        </w:rPr>
+        <w:t xml:space="preserve"> Admins should be allowed to change the account </w:t>
+      </w:r>
+      <w:r>
+        <w:rPr>
+          <w:rFonts w:ascii="Arial" w:eastAsia="Times New Roman" w:hAnsi="Arial" w:cs="Arial"/>
+          <w:b/>
+          <w:color w:val="000000"/>
+        </w:rPr>
+        <w:t>owner. Error</w:t>
+      </w:r>
+      <w:r>
+        <w:rPr>
+          <w:rFonts w:ascii="Arial" w:eastAsia="Times New Roman" w:hAnsi="Arial" w:cs="Arial"/>
+          <w:b/>
+          <w:color w:val="000000"/>
+        </w:rPr>
+        <w:t xml:space="preserve"> </w:t>
+      </w:r>
+      <w:r>
+        <w:rPr>
+          <w:rFonts w:ascii="Arial" w:eastAsia="Times New Roman" w:hAnsi="Arial" w:cs="Arial"/>
+          <w:b/>
+          <w:color w:val="000000"/>
+        </w:rPr>
+        <w:t>Message:</w:t>
+      </w:r>
+      <w:r>
+        <w:rPr>
+          <w:rFonts w:ascii="Arial" w:eastAsia="Times New Roman" w:hAnsi="Arial" w:cs="Arial"/>
+          <w:b/>
+          <w:color w:val="000000"/>
+        </w:rPr>
+        <w:t xml:space="preserve"> "You are not   </w:t>
+      </w:r>
+      <w:r>
+        <w:rPr>
+          <w:rFonts w:ascii="Arial" w:eastAsia="Times New Roman" w:hAnsi="Arial" w:cs="Arial"/>
+          <w:b/>
+          <w:color w:val="000000"/>
+        </w:rPr>
+        <w:t>authorized to transfer the account.</w:t>
+      </w:r>
+    </w:p>
+    <w:p>
+      <w:pPr>
+        <w:spacing w:after="0" w:line="240" w:lineRule="auto"/>
+        <w:rPr>
+          <w:rFonts w:ascii="Arial" w:eastAsia="Times New Roman" w:hAnsi="Arial" w:cs="Arial"/>
+          <w:b/>
           <w:color w:val="000000"/>
         </w:rPr>
       </w:pPr>
@@ -114,7 +1078,7 @@
                     </pic:cNvPicPr>
                   </pic:nvPicPr>
                   <pic:blipFill>
-                    <a:blip r:embed="rId5">
+                    <a:blip r:embed="rId7">
                       <a:extLst>
                         <a:ext uri="{28A0092B-C50C-407E-A947-70E740481C1C}">
                           <a14:useLocalDpi xmlns:a14="http://schemas.microsoft.com/office/drawing/2010/main" val="0"/>
@@ -322,31 +1286,75 @@
         <w:spacing w:after="0" w:line="240" w:lineRule="auto"/>
         <w:rPr>
           <w:rFonts w:ascii="Times New Roman" w:eastAsia="Times New Roman" w:hAnsi="Times New Roman" w:cs="Times New Roman"/>
-          <w:sz w:val="24"/>
-          <w:szCs w:val="24"/>
-        </w:rPr>
-      </w:pPr>
-      <w:r>
-        <w:rPr>
-          <w:rFonts w:ascii="Arial" w:eastAsia="Times New Roman" w:hAnsi="Arial" w:cs="Arial"/>
+          <w:b/>
+          <w:sz w:val="24"/>
+          <w:szCs w:val="24"/>
+        </w:rPr>
+      </w:pPr>
+      <w:r>
+        <w:rPr>
+          <w:rFonts w:ascii="Arial" w:eastAsia="Times New Roman" w:hAnsi="Arial" w:cs="Arial"/>
+          <w:b/>
           <w:color w:val="000000"/>
         </w:rPr>
         <w:lastRenderedPageBreak/>
-        <w:t>b) While closing the opportunity (‘Closed</w:t>
-      </w:r>
-      <w:r>
-        <w:rPr>
-          <w:rFonts w:ascii="Arial" w:eastAsia="Times New Roman" w:hAnsi="Arial" w:cs="Arial"/>
-          <w:color w:val="000000"/>
-        </w:rPr>
-        <w:t xml:space="preserve"> Won') </w:t>
-      </w:r>
-      <w:r>
-        <w:rPr>
-          <w:rFonts w:ascii="Arial" w:eastAsia="Times New Roman" w:hAnsi="Arial" w:cs="Arial"/>
-          <w:color w:val="000000"/>
-        </w:rPr>
-        <w:t>an Opportunity Line Item should be present. If an opportunity line item is not present under an opportunity, it should give the error message "Opportunity Line Item should be present while closing the opportunity."</w:t>
+        <w:t>b) While</w:t>
+      </w:r>
+      <w:r>
+        <w:rPr>
+          <w:rFonts w:ascii="Arial" w:eastAsia="Times New Roman" w:hAnsi="Arial" w:cs="Arial"/>
+          <w:b/>
+          <w:color w:val="000000"/>
+        </w:rPr>
+        <w:t xml:space="preserve"> closing the opportunity </w:t>
+      </w:r>
+      <w:r>
+        <w:rPr>
+          <w:rFonts w:ascii="Arial" w:eastAsia="Times New Roman" w:hAnsi="Arial" w:cs="Arial"/>
+          <w:b/>
+          <w:color w:val="000000"/>
+        </w:rPr>
+        <w:t>(‘Closed Won') an</w:t>
+      </w:r>
+      <w:r>
+        <w:rPr>
+          <w:rFonts w:ascii="Arial" w:eastAsia="Times New Roman" w:hAnsi="Arial" w:cs="Arial"/>
+          <w:b/>
+          <w:color w:val="000000"/>
+        </w:rPr>
+        <w:t xml:space="preserve"> Opportunity Line Item should be present. If an opportunity line item is not present under </w:t>
+      </w:r>
+      <w:r>
+        <w:rPr>
+          <w:rFonts w:ascii="Arial" w:eastAsia="Times New Roman" w:hAnsi="Arial" w:cs="Arial"/>
+          <w:b/>
+          <w:color w:val="000000"/>
+        </w:rPr>
+        <w:t>an</w:t>
+      </w:r>
+      <w:r>
+        <w:rPr>
+          <w:rFonts w:ascii="Arial" w:eastAsia="Times New Roman" w:hAnsi="Arial" w:cs="Arial"/>
+          <w:b/>
+          <w:color w:val="000000"/>
+        </w:rPr>
+        <w:t xml:space="preserve"> </w:t>
+      </w:r>
+      <w:r>
+        <w:rPr>
+          <w:rFonts w:ascii="Arial" w:eastAsia="Times New Roman" w:hAnsi="Arial" w:cs="Arial"/>
+          <w:b/>
+          <w:color w:val="000000"/>
+        </w:rPr>
+        <w:t>opportunity, it</w:t>
+      </w:r>
+      <w:r>
+        <w:rPr>
+          <w:rFonts w:ascii="Arial" w:eastAsia="Times New Roman" w:hAnsi="Arial" w:cs="Arial"/>
+          <w:b/>
+          <w:color w:val="000000"/>
+        </w:rPr>
+        <w:t xml:space="preserve"> should give the error message "Opportunity Line Item should be present while closing the opportunity."</w:t>
       </w:r>
     </w:p>
     <w:p>
@@ -354,6 +1362,7 @@
         <w:spacing w:after="240" w:line="240" w:lineRule="auto"/>
         <w:rPr>
           <w:rFonts w:ascii="Times New Roman" w:eastAsia="Times New Roman" w:hAnsi="Times New Roman" w:cs="Times New Roman"/>
+          <w:b/>
           <w:sz w:val="24"/>
           <w:szCs w:val="24"/>
         </w:rPr>
@@ -395,7 +1404,7 @@
                     </pic:cNvPicPr>
                   </pic:nvPicPr>
                   <pic:blipFill>
-                    <a:blip r:embed="rId6">
+                    <a:blip r:embed="rId8">
                       <a:extLst>
                         <a:ext uri="{28A0092B-C50C-407E-A947-70E740481C1C}">
                           <a14:useLocalDpi xmlns:a14="http://schemas.microsoft.com/office/drawing/2010/main" val="0"/>
@@ -589,16 +1598,18 @@
         <w:ind w:left="1440"/>
         <w:rPr>
           <w:rFonts w:ascii="Times New Roman" w:eastAsia="Times New Roman" w:hAnsi="Times New Roman" w:cs="Times New Roman"/>
-          <w:sz w:val="24"/>
-          <w:szCs w:val="24"/>
-        </w:rPr>
-      </w:pPr>
-      <w:r>
-        <w:rPr>
-          <w:rFonts w:ascii="Arial" w:eastAsia="Times New Roman" w:hAnsi="Arial" w:cs="Arial"/>
-          <w:color w:val="000000"/>
-          <w:sz w:val="18"/>
-          <w:szCs w:val="18"/>
+          <w:b/>
+          <w:sz w:val="20"/>
+          <w:szCs w:val="20"/>
+        </w:rPr>
+      </w:pPr>
+      <w:r>
+        <w:rPr>
+          <w:rFonts w:ascii="Arial" w:eastAsia="Times New Roman" w:hAnsi="Arial" w:cs="Arial"/>
+          <w:b/>
+          <w:color w:val="000000"/>
+          <w:sz w:val="20"/>
+          <w:szCs w:val="20"/>
         </w:rPr>
         <w:t xml:space="preserve">If Amount &gt; $10,000 send an email alert on opportunity </w:t>
       </w:r>
@@ -608,17 +1619,18 @@
           <w:b/>
           <w:bCs/>
           <w:color w:val="000000"/>
-          <w:sz w:val="18"/>
-          <w:szCs w:val="18"/>
+          <w:sz w:val="20"/>
+          <w:szCs w:val="20"/>
         </w:rPr>
         <w:t xml:space="preserve">closed won (Stage field value) </w:t>
       </w:r>
       <w:r>
         <w:rPr>
           <w:rFonts w:ascii="Arial" w:eastAsia="Times New Roman" w:hAnsi="Arial" w:cs="Arial"/>
-          <w:color w:val="000000"/>
-          <w:sz w:val="18"/>
-          <w:szCs w:val="18"/>
+          <w:b/>
+          <w:color w:val="000000"/>
+          <w:sz w:val="20"/>
+          <w:szCs w:val="20"/>
         </w:rPr>
         <w:t>to pgoyal@kloudrac.com and msharma@kloudrac.com</w:t>
       </w:r>
@@ -629,18 +1641,30 @@
         <w:ind w:left="1440"/>
         <w:rPr>
           <w:rFonts w:ascii="Times New Roman" w:eastAsia="Times New Roman" w:hAnsi="Times New Roman" w:cs="Times New Roman"/>
-          <w:sz w:val="24"/>
-          <w:szCs w:val="24"/>
-        </w:rPr>
-      </w:pPr>
-      <w:r>
-        <w:rPr>
-          <w:rFonts w:ascii="Arial" w:eastAsia="Times New Roman" w:hAnsi="Arial" w:cs="Arial"/>
-          <w:color w:val="000000"/>
-          <w:sz w:val="18"/>
-          <w:szCs w:val="18"/>
-        </w:rPr>
-        <w:t>Email Template. </w:t>
+          <w:b/>
+          <w:sz w:val="20"/>
+          <w:szCs w:val="20"/>
+        </w:rPr>
+      </w:pPr>
+      <w:r>
+        <w:rPr>
+          <w:rFonts w:ascii="Arial" w:eastAsia="Times New Roman" w:hAnsi="Arial" w:cs="Arial"/>
+          <w:b/>
+          <w:color w:val="000000"/>
+          <w:sz w:val="20"/>
+          <w:szCs w:val="20"/>
+        </w:rPr>
+        <w:t xml:space="preserve">Email </w:t>
+      </w:r>
+      <w:r>
+        <w:rPr>
+          <w:rFonts w:ascii="Arial" w:eastAsia="Times New Roman" w:hAnsi="Arial" w:cs="Arial"/>
+          <w:b/>
+          <w:color w:val="000000"/>
+          <w:sz w:val="20"/>
+          <w:szCs w:val="20"/>
+        </w:rPr>
+        <w:t>Template. </w:t>
       </w:r>
     </w:p>
     <w:p>
@@ -649,18 +1673,30 @@
         <w:ind w:left="1440"/>
         <w:rPr>
           <w:rFonts w:ascii="Times New Roman" w:eastAsia="Times New Roman" w:hAnsi="Times New Roman" w:cs="Times New Roman"/>
-          <w:sz w:val="24"/>
-          <w:szCs w:val="24"/>
-        </w:rPr>
-      </w:pPr>
-      <w:r>
-        <w:rPr>
-          <w:rFonts w:ascii="Arial" w:eastAsia="Times New Roman" w:hAnsi="Arial" w:cs="Arial"/>
-          <w:color w:val="000000"/>
-          <w:sz w:val="18"/>
-          <w:szCs w:val="18"/>
-        </w:rPr>
-        <w:t>Subject: Deal closed Alert - $Amount - Opportunity Name</w:t>
+          <w:b/>
+          <w:sz w:val="20"/>
+          <w:szCs w:val="20"/>
+        </w:rPr>
+      </w:pPr>
+      <w:r>
+        <w:rPr>
+          <w:rFonts w:ascii="Arial" w:eastAsia="Times New Roman" w:hAnsi="Arial" w:cs="Arial"/>
+          <w:b/>
+          <w:color w:val="000000"/>
+          <w:sz w:val="20"/>
+          <w:szCs w:val="20"/>
+        </w:rPr>
+        <w:t>Subject:</w:t>
+      </w:r>
+      <w:r>
+        <w:rPr>
+          <w:rFonts w:ascii="Arial" w:eastAsia="Times New Roman" w:hAnsi="Arial" w:cs="Arial"/>
+          <w:b/>
+          <w:color w:val="000000"/>
+          <w:sz w:val="20"/>
+          <w:szCs w:val="20"/>
+        </w:rPr>
+        <w:t xml:space="preserve"> Deal closed Alert - $Amount - Opportunity Name</w:t>
       </w:r>
     </w:p>
     <w:p>
@@ -669,18 +1705,40 @@
         <w:ind w:left="1440"/>
         <w:rPr>
           <w:rFonts w:ascii="Times New Roman" w:eastAsia="Times New Roman" w:hAnsi="Times New Roman" w:cs="Times New Roman"/>
-          <w:sz w:val="24"/>
-          <w:szCs w:val="24"/>
-        </w:rPr>
-      </w:pPr>
-      <w:r>
-        <w:rPr>
-          <w:rFonts w:ascii="Arial" w:eastAsia="Times New Roman" w:hAnsi="Arial" w:cs="Arial"/>
-          <w:color w:val="000000"/>
-          <w:sz w:val="18"/>
-          <w:szCs w:val="18"/>
-        </w:rPr>
-        <w:t>Opportunity Name: </w:t>
+          <w:b/>
+          <w:sz w:val="20"/>
+          <w:szCs w:val="20"/>
+        </w:rPr>
+      </w:pPr>
+      <w:r>
+        <w:rPr>
+          <w:rFonts w:ascii="Arial" w:eastAsia="Times New Roman" w:hAnsi="Arial" w:cs="Arial"/>
+          <w:b/>
+          <w:color w:val="000000"/>
+          <w:sz w:val="20"/>
+          <w:szCs w:val="20"/>
+        </w:rPr>
+        <w:t xml:space="preserve">Opportunity </w:t>
+      </w:r>
+      <w:r>
+        <w:rPr>
+          <w:rFonts w:ascii="Arial" w:eastAsia="Times New Roman" w:hAnsi="Arial" w:cs="Arial"/>
+          <w:b/>
+          <w:color w:val="000000"/>
+          <w:sz w:val="20"/>
+          <w:szCs w:val="20"/>
+        </w:rPr>
+        <w:t>Name:</w:t>
+      </w:r>
+      <w:r>
+        <w:rPr>
+          <w:rFonts w:ascii="Arial" w:eastAsia="Times New Roman" w:hAnsi="Arial" w:cs="Arial"/>
+          <w:b/>
+          <w:color w:val="000000"/>
+          <w:sz w:val="20"/>
+          <w:szCs w:val="20"/>
+        </w:rPr>
+        <w:t> </w:t>
       </w:r>
     </w:p>
     <w:p>
@@ -689,18 +1747,40 @@
         <w:ind w:left="1440"/>
         <w:rPr>
           <w:rFonts w:ascii="Times New Roman" w:eastAsia="Times New Roman" w:hAnsi="Times New Roman" w:cs="Times New Roman"/>
-          <w:sz w:val="24"/>
-          <w:szCs w:val="24"/>
-        </w:rPr>
-      </w:pPr>
-      <w:r>
-        <w:rPr>
-          <w:rFonts w:ascii="Arial" w:eastAsia="Times New Roman" w:hAnsi="Arial" w:cs="Arial"/>
-          <w:color w:val="000000"/>
-          <w:sz w:val="18"/>
-          <w:szCs w:val="18"/>
-        </w:rPr>
-        <w:t>Account Name: </w:t>
+          <w:b/>
+          <w:sz w:val="20"/>
+          <w:szCs w:val="20"/>
+        </w:rPr>
+      </w:pPr>
+      <w:r>
+        <w:rPr>
+          <w:rFonts w:ascii="Arial" w:eastAsia="Times New Roman" w:hAnsi="Arial" w:cs="Arial"/>
+          <w:b/>
+          <w:color w:val="000000"/>
+          <w:sz w:val="20"/>
+          <w:szCs w:val="20"/>
+        </w:rPr>
+        <w:t xml:space="preserve">Account </w:t>
+      </w:r>
+      <w:r>
+        <w:rPr>
+          <w:rFonts w:ascii="Arial" w:eastAsia="Times New Roman" w:hAnsi="Arial" w:cs="Arial"/>
+          <w:b/>
+          <w:color w:val="000000"/>
+          <w:sz w:val="20"/>
+          <w:szCs w:val="20"/>
+        </w:rPr>
+        <w:t>Name:</w:t>
+      </w:r>
+      <w:r>
+        <w:rPr>
+          <w:rFonts w:ascii="Arial" w:eastAsia="Times New Roman" w:hAnsi="Arial" w:cs="Arial"/>
+          <w:b/>
+          <w:color w:val="000000"/>
+          <w:sz w:val="20"/>
+          <w:szCs w:val="20"/>
+        </w:rPr>
+        <w:t> </w:t>
       </w:r>
     </w:p>
     <w:p>
@@ -709,18 +1789,40 @@
         <w:ind w:left="1440"/>
         <w:rPr>
           <w:rFonts w:ascii="Times New Roman" w:eastAsia="Times New Roman" w:hAnsi="Times New Roman" w:cs="Times New Roman"/>
-          <w:sz w:val="24"/>
-          <w:szCs w:val="24"/>
-        </w:rPr>
-      </w:pPr>
-      <w:r>
-        <w:rPr>
-          <w:rFonts w:ascii="Arial" w:eastAsia="Times New Roman" w:hAnsi="Arial" w:cs="Arial"/>
-          <w:color w:val="000000"/>
-          <w:sz w:val="18"/>
-          <w:szCs w:val="18"/>
-        </w:rPr>
-        <w:t>Account Owner: </w:t>
+          <w:b/>
+          <w:sz w:val="20"/>
+          <w:szCs w:val="20"/>
+        </w:rPr>
+      </w:pPr>
+      <w:r>
+        <w:rPr>
+          <w:rFonts w:ascii="Arial" w:eastAsia="Times New Roman" w:hAnsi="Arial" w:cs="Arial"/>
+          <w:b/>
+          <w:color w:val="000000"/>
+          <w:sz w:val="20"/>
+          <w:szCs w:val="20"/>
+        </w:rPr>
+        <w:t xml:space="preserve">Account </w:t>
+      </w:r>
+      <w:r>
+        <w:rPr>
+          <w:rFonts w:ascii="Arial" w:eastAsia="Times New Roman" w:hAnsi="Arial" w:cs="Arial"/>
+          <w:b/>
+          <w:color w:val="000000"/>
+          <w:sz w:val="20"/>
+          <w:szCs w:val="20"/>
+        </w:rPr>
+        <w:t>Owner:</w:t>
+      </w:r>
+      <w:r>
+        <w:rPr>
+          <w:rFonts w:ascii="Arial" w:eastAsia="Times New Roman" w:hAnsi="Arial" w:cs="Arial"/>
+          <w:b/>
+          <w:color w:val="000000"/>
+          <w:sz w:val="20"/>
+          <w:szCs w:val="20"/>
+        </w:rPr>
+        <w:t> </w:t>
       </w:r>
     </w:p>
     <w:p>
@@ -729,18 +1831,30 @@
         <w:ind w:left="1440"/>
         <w:rPr>
           <w:rFonts w:ascii="Times New Roman" w:eastAsia="Times New Roman" w:hAnsi="Times New Roman" w:cs="Times New Roman"/>
-          <w:sz w:val="24"/>
-          <w:szCs w:val="24"/>
-        </w:rPr>
-      </w:pPr>
-      <w:r>
-        <w:rPr>
-          <w:rFonts w:ascii="Arial" w:eastAsia="Times New Roman" w:hAnsi="Arial" w:cs="Arial"/>
-          <w:color w:val="000000"/>
-          <w:sz w:val="18"/>
-          <w:szCs w:val="18"/>
-        </w:rPr>
-        <w:t>Amount: </w:t>
+          <w:b/>
+          <w:sz w:val="20"/>
+          <w:szCs w:val="20"/>
+        </w:rPr>
+      </w:pPr>
+      <w:r>
+        <w:rPr>
+          <w:rFonts w:ascii="Arial" w:eastAsia="Times New Roman" w:hAnsi="Arial" w:cs="Arial"/>
+          <w:b/>
+          <w:color w:val="000000"/>
+          <w:sz w:val="20"/>
+          <w:szCs w:val="20"/>
+        </w:rPr>
+        <w:t>Amount:</w:t>
+      </w:r>
+      <w:r>
+        <w:rPr>
+          <w:rFonts w:ascii="Arial" w:eastAsia="Times New Roman" w:hAnsi="Arial" w:cs="Arial"/>
+          <w:b/>
+          <w:color w:val="000000"/>
+          <w:sz w:val="20"/>
+          <w:szCs w:val="20"/>
+        </w:rPr>
+        <w:t> </w:t>
       </w:r>
     </w:p>
     <w:p>
@@ -749,18 +1863,40 @@
         <w:ind w:left="1440"/>
         <w:rPr>
           <w:rFonts w:ascii="Times New Roman" w:eastAsia="Times New Roman" w:hAnsi="Times New Roman" w:cs="Times New Roman"/>
-          <w:sz w:val="24"/>
-          <w:szCs w:val="24"/>
-        </w:rPr>
-      </w:pPr>
-      <w:r>
-        <w:rPr>
-          <w:rFonts w:ascii="Arial" w:eastAsia="Times New Roman" w:hAnsi="Arial" w:cs="Arial"/>
-          <w:color w:val="000000"/>
-          <w:sz w:val="18"/>
-          <w:szCs w:val="18"/>
-        </w:rPr>
-        <w:t>Close Date: </w:t>
+          <w:b/>
+          <w:sz w:val="20"/>
+          <w:szCs w:val="20"/>
+        </w:rPr>
+      </w:pPr>
+      <w:r>
+        <w:rPr>
+          <w:rFonts w:ascii="Arial" w:eastAsia="Times New Roman" w:hAnsi="Arial" w:cs="Arial"/>
+          <w:b/>
+          <w:color w:val="000000"/>
+          <w:sz w:val="20"/>
+          <w:szCs w:val="20"/>
+        </w:rPr>
+        <w:t xml:space="preserve">Close </w:t>
+      </w:r>
+      <w:r>
+        <w:rPr>
+          <w:rFonts w:ascii="Arial" w:eastAsia="Times New Roman" w:hAnsi="Arial" w:cs="Arial"/>
+          <w:b/>
+          <w:color w:val="000000"/>
+          <w:sz w:val="20"/>
+          <w:szCs w:val="20"/>
+        </w:rPr>
+        <w:t>Date:</w:t>
+      </w:r>
+      <w:r>
+        <w:rPr>
+          <w:rFonts w:ascii="Arial" w:eastAsia="Times New Roman" w:hAnsi="Arial" w:cs="Arial"/>
+          <w:b/>
+          <w:color w:val="000000"/>
+          <w:sz w:val="20"/>
+          <w:szCs w:val="20"/>
+        </w:rPr>
+        <w:t> </w:t>
       </w:r>
     </w:p>
     <w:p>
@@ -769,16 +1905,18 @@
         <w:ind w:left="1440"/>
         <w:rPr>
           <w:rFonts w:ascii="Times New Roman" w:eastAsia="Times New Roman" w:hAnsi="Times New Roman" w:cs="Times New Roman"/>
-          <w:sz w:val="24"/>
-          <w:szCs w:val="24"/>
-        </w:rPr>
-      </w:pPr>
-      <w:r>
-        <w:rPr>
-          <w:rFonts w:ascii="Arial" w:eastAsia="Times New Roman" w:hAnsi="Arial" w:cs="Arial"/>
-          <w:color w:val="000000"/>
-          <w:sz w:val="18"/>
-          <w:szCs w:val="18"/>
+          <w:b/>
+          <w:sz w:val="20"/>
+          <w:szCs w:val="20"/>
+        </w:rPr>
+      </w:pPr>
+      <w:r>
+        <w:rPr>
+          <w:rFonts w:ascii="Arial" w:eastAsia="Times New Roman" w:hAnsi="Arial" w:cs="Arial"/>
+          <w:b/>
+          <w:color w:val="000000"/>
+          <w:sz w:val="20"/>
+          <w:szCs w:val="20"/>
         </w:rPr>
         <w:t>Best Regards</w:t>
       </w:r>
@@ -789,35 +1927,39 @@
         <w:ind w:left="1440"/>
         <w:rPr>
           <w:rFonts w:ascii="Arial" w:eastAsia="Times New Roman" w:hAnsi="Arial" w:cs="Arial"/>
-          <w:color w:val="000000"/>
-          <w:sz w:val="18"/>
-          <w:szCs w:val="18"/>
-        </w:rPr>
-      </w:pPr>
-      <w:r>
-        <w:rPr>
-          <w:rFonts w:ascii="Arial" w:eastAsia="Times New Roman" w:hAnsi="Arial" w:cs="Arial"/>
-          <w:color w:val="000000"/>
-          <w:sz w:val="18"/>
-          <w:szCs w:val="18"/>
+          <w:b/>
+          <w:color w:val="000000"/>
+          <w:sz w:val="20"/>
+          <w:szCs w:val="20"/>
+        </w:rPr>
+      </w:pPr>
+      <w:r>
+        <w:rPr>
+          <w:rFonts w:ascii="Arial" w:eastAsia="Times New Roman" w:hAnsi="Arial" w:cs="Arial"/>
+          <w:b/>
+          <w:color w:val="000000"/>
+          <w:sz w:val="20"/>
+          <w:szCs w:val="20"/>
         </w:rPr>
         <w:t xml:space="preserve">Salesforce Team </w:t>
       </w:r>
       <w:r>
         <w:rPr>
           <w:rFonts w:ascii="Arial" w:eastAsia="Times New Roman" w:hAnsi="Arial" w:cs="Arial"/>
-          <w:color w:val="000000"/>
-          <w:sz w:val="18"/>
-          <w:szCs w:val="18"/>
+          <w:b/>
+          <w:color w:val="000000"/>
+          <w:sz w:val="20"/>
+          <w:szCs w:val="20"/>
         </w:rPr>
         <w:t>–</w:t>
       </w:r>
       <w:r>
         <w:rPr>
           <w:rFonts w:ascii="Arial" w:eastAsia="Times New Roman" w:hAnsi="Arial" w:cs="Arial"/>
-          <w:color w:val="000000"/>
-          <w:sz w:val="18"/>
-          <w:szCs w:val="18"/>
+          <w:b/>
+          <w:color w:val="000000"/>
+          <w:sz w:val="20"/>
+          <w:szCs w:val="20"/>
         </w:rPr>
         <w:t xml:space="preserve"> Kloudrac</w:t>
       </w:r>
@@ -901,7 +2043,7 @@
                     </pic:cNvPicPr>
                   </pic:nvPicPr>
                   <pic:blipFill>
-                    <a:blip r:embed="rId7">
+                    <a:blip r:embed="rId9">
                       <a:extLst>
                         <a:ext uri="{28A0092B-C50C-407E-A947-70E740481C1C}">
                           <a14:useLocalDpi xmlns:a14="http://schemas.microsoft.com/office/drawing/2010/main" val="0"/>
@@ -980,6 +2122,7 @@
           <w:sz w:val="24"/>
           <w:szCs w:val="24"/>
         </w:rPr>
+        <w:lastRenderedPageBreak/>
         <w:br/>
       </w:r>
     </w:p>
@@ -999,7 +2142,6 @@
           <w:bCs/>
           <w:color w:val="000000"/>
         </w:rPr>
-        <w:lastRenderedPageBreak/>
         <w:t>Workflow:-</w:t>
       </w:r>
     </w:p>
@@ -1039,7 +2181,7 @@
                     </pic:cNvPicPr>
                   </pic:nvPicPr>
                   <pic:blipFill>
-                    <a:blip r:embed="rId8">
+                    <a:blip r:embed="rId10">
                       <a:extLst>
                         <a:ext uri="{28A0092B-C50C-407E-A947-70E740481C1C}">
                           <a14:useLocalDpi xmlns:a14="http://schemas.microsoft.com/office/drawing/2010/main" val="0"/>
@@ -1254,7 +2396,6 @@
           <w:sz w:val="22"/>
           <w:szCs w:val="22"/>
         </w:rPr>
-        <w:lastRenderedPageBreak/>
         <w:t>Process Builder</w:t>
       </w:r>
       <w:r>
@@ -1488,7 +2629,7 @@
             <o:lock v:ext="edit" aspectratio="t"/>
           </v:shapetype>
           <v:shape id="_x0000_i1033" type="#_x0000_t75" style="width:468pt;height:309.75pt">
-            <v:imagedata r:id="rId9" o:title="process builder"/>
+            <v:imagedata r:id="rId11" o:title="process builder"/>
           </v:shape>
         </w:pict>
       </w:r>
@@ -1641,8 +2782,6 @@
           <w:szCs w:val="24"/>
         </w:rPr>
       </w:pPr>
-      <w:bookmarkStart w:id="0" w:name="_GoBack"/>
-      <w:bookmarkEnd w:id="0"/>
     </w:p>
     <w:p>
       <w:pPr>
@@ -3386,33 +4525,33 @@
           <w:sz w:val="24"/>
           <w:szCs w:val="24"/>
         </w:rPr>
-        <w:br/>
-      </w:r>
-      <w:r>
-        <w:rPr>
-          <w:rFonts w:ascii="Times New Roman" w:eastAsia="Times New Roman" w:hAnsi="Times New Roman" w:cs="Times New Roman"/>
-          <w:sz w:val="24"/>
-          <w:szCs w:val="24"/>
-        </w:rPr>
-        <w:br/>
-      </w:r>
-      <w:r>
-        <w:rPr>
-          <w:rFonts w:ascii="Times New Roman" w:eastAsia="Times New Roman" w:hAnsi="Times New Roman" w:cs="Times New Roman"/>
-          <w:sz w:val="24"/>
-          <w:szCs w:val="24"/>
-        </w:rPr>
-        <w:br/>
-      </w:r>
-      <w:r>
-        <w:rPr>
-          <w:rFonts w:ascii="Times New Roman" w:eastAsia="Times New Roman" w:hAnsi="Times New Roman" w:cs="Times New Roman"/>
-          <w:sz w:val="24"/>
-          <w:szCs w:val="24"/>
-        </w:rPr>
         <w:lastRenderedPageBreak/>
         <w:br/>
       </w:r>
+      <w:r>
+        <w:rPr>
+          <w:rFonts w:ascii="Times New Roman" w:eastAsia="Times New Roman" w:hAnsi="Times New Roman" w:cs="Times New Roman"/>
+          <w:sz w:val="24"/>
+          <w:szCs w:val="24"/>
+        </w:rPr>
+        <w:br/>
+      </w:r>
+      <w:r>
+        <w:rPr>
+          <w:rFonts w:ascii="Times New Roman" w:eastAsia="Times New Roman" w:hAnsi="Times New Roman" w:cs="Times New Roman"/>
+          <w:sz w:val="24"/>
+          <w:szCs w:val="24"/>
+        </w:rPr>
+        <w:br/>
+      </w:r>
+      <w:r>
+        <w:rPr>
+          <w:rFonts w:ascii="Times New Roman" w:eastAsia="Times New Roman" w:hAnsi="Times New Roman" w:cs="Times New Roman"/>
+          <w:sz w:val="24"/>
+          <w:szCs w:val="24"/>
+        </w:rPr>
+        <w:br/>
+      </w:r>
     </w:p>
     <w:p>
       <w:pPr>
@@ -5772,6 +6911,7 @@
           <w:sz w:val="20"/>
           <w:szCs w:val="20"/>
         </w:rPr>
+        <w:lastRenderedPageBreak/>
         <w:t>                    }</w:t>
       </w:r>
       <w:r>
@@ -5878,7 +7018,6 @@
           <w:sz w:val="20"/>
           <w:szCs w:val="20"/>
         </w:rPr>
-        <w:lastRenderedPageBreak/>
         <w:t>                List&lt;</w:t>
       </w:r>
       <w:proofErr w:type="spellStart"/>
@@ -6904,17 +8043,7 @@
           <w:sz w:val="20"/>
           <w:szCs w:val="20"/>
         </w:rPr>
-        <w:t>                }</w:t>
-      </w:r>
-    </w:p>
-    <w:p>
-      <w:r>
-        <w:rPr>
-          <w:rFonts w:ascii="Times New Roman" w:eastAsia="Times New Roman" w:hAnsi="Times New Roman" w:cs="Times New Roman"/>
-          <w:sz w:val="24"/>
-          <w:szCs w:val="24"/>
-        </w:rPr>
-        <w:br/>
+        <w:t>               </w:t>
       </w:r>
     </w:p>
     <w:sectPr>
@@ -6927,9 +8056,148 @@
 </w:document>
 </file>
 
+<file path=word/endnotes.xml><?xml version="1.0" encoding="utf-8"?>
+<w:endnotes xmlns:wpc="http://schemas.microsoft.com/office/word/2010/wordprocessingCanvas" xmlns:cx="http://schemas.microsoft.com/office/drawing/2014/chartex" xmlns:cx1="http://schemas.microsoft.com/office/drawing/2015/9/8/chartex" xmlns:mc="http://schemas.openxmlformats.org/markup-compatibility/2006" xmlns:o="urn:schemas-microsoft-com:office:office" xmlns:r="http://schemas.openxmlformats.org/officeDocument/2006/relationships" xmlns:m="http://schemas.openxmlformats.org/officeDocument/2006/math" xmlns:v="urn:schemas-microsoft-com:vml" xmlns:wp14="http://schemas.microsoft.com/office/word/2010/wordprocessingDrawing" xmlns:wp="http://schemas.openxmlformats.org/drawingml/2006/wordprocessingDrawing" xmlns:w10="urn:schemas-microsoft-com:office:word" xmlns:w="http://schemas.openxmlformats.org/wordprocessingml/2006/main" xmlns:w14="http://schemas.microsoft.com/office/word/2010/wordml" xmlns:w15="http://schemas.microsoft.com/office/word/2012/wordml" xmlns:w16se="http://schemas.microsoft.com/office/word/2015/wordml/symex" xmlns:wpg="http://schemas.microsoft.com/office/word/2010/wordprocessingGroup" xmlns:wpi="http://schemas.microsoft.com/office/word/2010/wordprocessingInk" xmlns:wne="http://schemas.microsoft.com/office/word/2006/wordml" xmlns:wps="http://schemas.microsoft.com/office/word/2010/wordprocessingShape" mc:Ignorable="w14 w15 w16se wp14">
+  <w:endnote w:type="separator" w:id="-1">
+    <w:p>
+      <w:pPr>
+        <w:spacing w:after="0" w:line="240" w:lineRule="auto"/>
+      </w:pPr>
+      <w:r>
+        <w:separator/>
+      </w:r>
+    </w:p>
+  </w:endnote>
+  <w:endnote w:type="continuationSeparator" w:id="0">
+    <w:p>
+      <w:pPr>
+        <w:spacing w:after="0" w:line="240" w:lineRule="auto"/>
+      </w:pPr>
+      <w:r>
+        <w:continuationSeparator/>
+      </w:r>
+    </w:p>
+  </w:endnote>
+</w:endnotes>
+</file>
+
+<file path=word/footnotes.xml><?xml version="1.0" encoding="utf-8"?>
+<w:footnotes xmlns:wpc="http://schemas.microsoft.com/office/word/2010/wordprocessingCanvas" xmlns:cx="http://schemas.microsoft.com/office/drawing/2014/chartex" xmlns:cx1="http://schemas.microsoft.com/office/drawing/2015/9/8/chartex" xmlns:mc="http://schemas.openxmlformats.org/markup-compatibility/2006" xmlns:o="urn:schemas-microsoft-com:office:office" xmlns:r="http://schemas.openxmlformats.org/officeDocument/2006/relationships" xmlns:m="http://schemas.openxmlformats.org/officeDocument/2006/math" xmlns:v="urn:schemas-microsoft-com:vml" xmlns:wp14="http://schemas.microsoft.com/office/word/2010/wordprocessingDrawing" xmlns:wp="http://schemas.openxmlformats.org/drawingml/2006/wordprocessingDrawing" xmlns:w10="urn:schemas-microsoft-com:office:word" xmlns:w="http://schemas.openxmlformats.org/wordprocessingml/2006/main" xmlns:w14="http://schemas.microsoft.com/office/word/2010/wordml" xmlns:w15="http://schemas.microsoft.com/office/word/2012/wordml" xmlns:w16se="http://schemas.microsoft.com/office/word/2015/wordml/symex" xmlns:wpg="http://schemas.microsoft.com/office/word/2010/wordprocessingGroup" xmlns:wpi="http://schemas.microsoft.com/office/word/2010/wordprocessingInk" xmlns:wne="http://schemas.microsoft.com/office/word/2006/wordml" xmlns:wps="http://schemas.microsoft.com/office/word/2010/wordprocessingShape" mc:Ignorable="w14 w15 w16se wp14">
+  <w:footnote w:type="separator" w:id="-1">
+    <w:p>
+      <w:pPr>
+        <w:spacing w:after="0" w:line="240" w:lineRule="auto"/>
+      </w:pPr>
+      <w:r>
+        <w:separator/>
+      </w:r>
+    </w:p>
+  </w:footnote>
+  <w:footnote w:type="continuationSeparator" w:id="0">
+    <w:p>
+      <w:pPr>
+        <w:spacing w:after="0" w:line="240" w:lineRule="auto"/>
+      </w:pPr>
+      <w:r>
+        <w:continuationSeparator/>
+      </w:r>
+    </w:p>
+  </w:footnote>
+</w:footnotes>
+</file>
+
 <file path=word/numbering.xml><?xml version="1.0" encoding="utf-8"?>
 <w:numbering xmlns:wpc="http://schemas.microsoft.com/office/word/2010/wordprocessingCanvas" xmlns:cx="http://schemas.microsoft.com/office/drawing/2014/chartex" xmlns:cx1="http://schemas.microsoft.com/office/drawing/2015/9/8/chartex" xmlns:mc="http://schemas.openxmlformats.org/markup-compatibility/2006" xmlns:o="urn:schemas-microsoft-com:office:office" xmlns:r="http://schemas.openxmlformats.org/officeDocument/2006/relationships" xmlns:m="http://schemas.openxmlformats.org/officeDocument/2006/math" xmlns:v="urn:schemas-microsoft-com:vml" xmlns:wp14="http://schemas.microsoft.com/office/word/2010/wordprocessingDrawing" xmlns:wp="http://schemas.openxmlformats.org/drawingml/2006/wordprocessingDrawing" xmlns:w10="urn:schemas-microsoft-com:office:word" xmlns:w="http://schemas.openxmlformats.org/wordprocessingml/2006/main" xmlns:w14="http://schemas.microsoft.com/office/word/2010/wordml" xmlns:w15="http://schemas.microsoft.com/office/word/2012/wordml" xmlns:w16se="http://schemas.microsoft.com/office/word/2015/wordml/symex" xmlns:wpg="http://schemas.microsoft.com/office/word/2010/wordprocessingGroup" xmlns:wpi="http://schemas.microsoft.com/office/word/2010/wordprocessingInk" xmlns:wne="http://schemas.microsoft.com/office/word/2006/wordml" xmlns:wps="http://schemas.microsoft.com/office/word/2010/wordprocessingShape" mc:Ignorable="w14 w15 w16se wp14">
   <w:abstractNum w:abstractNumId="0" w15:restartNumberingAfterBreak="0">
+    <w:nsid w:val="04D51C5C"/>
+    <w:multiLevelType w:val="hybridMultilevel"/>
+    <w:tmpl w:val="A448F002"/>
+    <w:lvl w:ilvl="0" w:tplc="04090011">
+      <w:start w:val="1"/>
+      <w:numFmt w:val="decimal"/>
+      <w:lvlText w:val="%1)"/>
+      <w:lvlJc w:val="left"/>
+      <w:pPr>
+        <w:ind w:left="720" w:hanging="360"/>
+      </w:pPr>
+      <w:rPr>
+        <w:rFonts w:hint="default"/>
+      </w:rPr>
+    </w:lvl>
+    <w:lvl w:ilvl="1" w:tplc="04090019" w:tentative="1">
+      <w:start w:val="1"/>
+      <w:numFmt w:val="lowerLetter"/>
+      <w:lvlText w:val="%2."/>
+      <w:lvlJc w:val="left"/>
+      <w:pPr>
+        <w:ind w:left="1440" w:hanging="360"/>
+      </w:pPr>
+    </w:lvl>
+    <w:lvl w:ilvl="2" w:tplc="0409001B" w:tentative="1">
+      <w:start w:val="1"/>
+      <w:numFmt w:val="lowerRoman"/>
+      <w:lvlText w:val="%3."/>
+      <w:lvlJc w:val="right"/>
+      <w:pPr>
+        <w:ind w:left="2160" w:hanging="180"/>
+      </w:pPr>
+    </w:lvl>
+    <w:lvl w:ilvl="3" w:tplc="0409000F" w:tentative="1">
+      <w:start w:val="1"/>
+      <w:numFmt w:val="decimal"/>
+      <w:lvlText w:val="%4."/>
+      <w:lvlJc w:val="left"/>
+      <w:pPr>
+        <w:ind w:left="2880" w:hanging="360"/>
+      </w:pPr>
+    </w:lvl>
+    <w:lvl w:ilvl="4" w:tplc="04090019" w:tentative="1">
+      <w:start w:val="1"/>
+      <w:numFmt w:val="lowerLetter"/>
+      <w:lvlText w:val="%5."/>
+      <w:lvlJc w:val="left"/>
+      <w:pPr>
+        <w:ind w:left="3600" w:hanging="360"/>
+      </w:pPr>
+    </w:lvl>
+    <w:lvl w:ilvl="5" w:tplc="0409001B" w:tentative="1">
+      <w:start w:val="1"/>
+      <w:numFmt w:val="lowerRoman"/>
+      <w:lvlText w:val="%6."/>
+      <w:lvlJc w:val="right"/>
+      <w:pPr>
+        <w:ind w:left="4320" w:hanging="180"/>
+      </w:pPr>
+    </w:lvl>
+    <w:lvl w:ilvl="6" w:tplc="0409000F" w:tentative="1">
+      <w:start w:val="1"/>
+      <w:numFmt w:val="decimal"/>
+      <w:lvlText w:val="%7."/>
+      <w:lvlJc w:val="left"/>
+      <w:pPr>
+        <w:ind w:left="5040" w:hanging="360"/>
+      </w:pPr>
+    </w:lvl>
+    <w:lvl w:ilvl="7" w:tplc="04090019" w:tentative="1">
+      <w:start w:val="1"/>
+      <w:numFmt w:val="lowerLetter"/>
+      <w:lvlText w:val="%8."/>
+      <w:lvlJc w:val="left"/>
+      <w:pPr>
+        <w:ind w:left="5760" w:hanging="360"/>
+      </w:pPr>
+    </w:lvl>
+    <w:lvl w:ilvl="8" w:tplc="0409001B" w:tentative="1">
+      <w:start w:val="1"/>
+      <w:numFmt w:val="lowerRoman"/>
+      <w:lvlText w:val="%9."/>
+      <w:lvlJc w:val="right"/>
+      <w:pPr>
+        <w:ind w:left="6480" w:hanging="180"/>
+      </w:pPr>
+    </w:lvl>
+  </w:abstractNum>
+  <w:abstractNum w:abstractNumId="1" w15:restartNumberingAfterBreak="0">
     <w:nsid w:val="4B8F6263"/>
     <w:multiLevelType w:val="multilevel"/>
     <w:tmpl w:val="7A80206C"/>
@@ -7042,7 +8310,7 @@
       </w:pPr>
     </w:lvl>
   </w:abstractNum>
-  <w:abstractNum w:abstractNumId="1" w15:restartNumberingAfterBreak="0">
+  <w:abstractNum w:abstractNumId="2" w15:restartNumberingAfterBreak="0">
     <w:nsid w:val="515E583F"/>
     <w:multiLevelType w:val="multilevel"/>
     <w:tmpl w:val="4E209A3E"/>
@@ -7155,7 +8423,7 @@
       </w:pPr>
     </w:lvl>
   </w:abstractNum>
-  <w:abstractNum w:abstractNumId="2" w15:restartNumberingAfterBreak="0">
+  <w:abstractNum w:abstractNumId="3" w15:restartNumberingAfterBreak="0">
     <w:nsid w:val="67FA2D5D"/>
     <w:multiLevelType w:val="multilevel"/>
     <w:tmpl w:val="FCAE4B6A"/>
@@ -7268,7 +8536,7 @@
       </w:pPr>
     </w:lvl>
   </w:abstractNum>
-  <w:abstractNum w:abstractNumId="3" w15:restartNumberingAfterBreak="0">
+  <w:abstractNum w:abstractNumId="4" w15:restartNumberingAfterBreak="0">
     <w:nsid w:val="6BA30F36"/>
     <w:multiLevelType w:val="multilevel"/>
     <w:tmpl w:val="560EBABE"/>
@@ -7382,10 +8650,10 @@
     </w:lvl>
   </w:abstractNum>
   <w:num w:numId="1">
-    <w:abstractNumId w:val="3"/>
+    <w:abstractNumId w:val="4"/>
   </w:num>
   <w:num w:numId="2">
-    <w:abstractNumId w:val="1"/>
+    <w:abstractNumId w:val="2"/>
     <w:lvlOverride w:ilvl="0">
       <w:lvl w:ilvl="0">
         <w:numFmt w:val="decimal"/>
@@ -7395,7 +8663,7 @@
     </w:lvlOverride>
   </w:num>
   <w:num w:numId="3">
-    <w:abstractNumId w:val="2"/>
+    <w:abstractNumId w:val="3"/>
     <w:lvlOverride w:ilvl="0">
       <w:lvl w:ilvl="0">
         <w:numFmt w:val="decimal"/>
@@ -7405,6 +8673,9 @@
     </w:lvlOverride>
   </w:num>
   <w:num w:numId="4">
+    <w:abstractNumId w:val="1"/>
+  </w:num>
+  <w:num w:numId="5">
     <w:abstractNumId w:val="0"/>
   </w:num>
 </w:numbering>
@@ -7852,6 +9123,61 @@
     <w:basedOn w:val="DefaultParagraphFont"/>
     <w:rsid w:val="002B35A1"/>
   </w:style>
+  <w:style w:type="paragraph" w:styleId="Header">
+    <w:name w:val="header"/>
+    <w:basedOn w:val="Normal"/>
+    <w:link w:val="HeaderChar"/>
+    <w:uiPriority w:val="99"/>
+    <w:unhideWhenUsed/>
+    <w:rsid w:val="00C562CE"/>
+    <w:pPr>
+      <w:tabs>
+        <w:tab w:val="center" w:pos="4680"/>
+        <w:tab w:val="right" w:pos="9360"/>
+      </w:tabs>
+      <w:spacing w:after="0" w:line="240" w:lineRule="auto"/>
+    </w:pPr>
+  </w:style>
+  <w:style w:type="character" w:customStyle="1" w:styleId="HeaderChar">
+    <w:name w:val="Header Char"/>
+    <w:basedOn w:val="DefaultParagraphFont"/>
+    <w:link w:val="Header"/>
+    <w:uiPriority w:val="99"/>
+    <w:rsid w:val="00C562CE"/>
+  </w:style>
+  <w:style w:type="paragraph" w:styleId="Footer">
+    <w:name w:val="footer"/>
+    <w:basedOn w:val="Normal"/>
+    <w:link w:val="FooterChar"/>
+    <w:uiPriority w:val="99"/>
+    <w:unhideWhenUsed/>
+    <w:rsid w:val="00C562CE"/>
+    <w:pPr>
+      <w:tabs>
+        <w:tab w:val="center" w:pos="4680"/>
+        <w:tab w:val="right" w:pos="9360"/>
+      </w:tabs>
+      <w:spacing w:after="0" w:line="240" w:lineRule="auto"/>
+    </w:pPr>
+  </w:style>
+  <w:style w:type="character" w:customStyle="1" w:styleId="FooterChar">
+    <w:name w:val="Footer Char"/>
+    <w:basedOn w:val="DefaultParagraphFont"/>
+    <w:link w:val="Footer"/>
+    <w:uiPriority w:val="99"/>
+    <w:rsid w:val="00C562CE"/>
+  </w:style>
+  <w:style w:type="paragraph" w:styleId="ListParagraph">
+    <w:name w:val="List Paragraph"/>
+    <w:basedOn w:val="Normal"/>
+    <w:uiPriority w:val="34"/>
+    <w:qFormat/>
+    <w:rsid w:val="00C562CE"/>
+    <w:pPr>
+      <w:ind w:left="720"/>
+      <w:contextualSpacing/>
+    </w:pPr>
+  </w:style>
 </w:styles>
 </file>
 

</xml_diff>